<commit_message>
Add DAO code to add Image
</commit_message>
<xml_diff>
--- a/storge.docx
+++ b/storge.docx
@@ -2228,6 +2228,35 @@
       <w:r>
         <w:rPr>
           <w:rFonts w:ascii="Consolas" w:hAnsi="Consolas" w:cs="Consolas"/>
+          <w:color w:val="808080"/>
+          <w:sz w:val="19"/>
+          <w:szCs w:val="19"/>
+        </w:rPr>
+        <w:t>@</w:t>
+      </w:r>
+      <w:proofErr w:type="spellStart"/>
+      <w:r>
+        <w:rPr>
+          <w:rFonts w:ascii="Consolas" w:hAnsi="Consolas" w:cs="Consolas"/>
+          <w:color w:val="808080"/>
+          <w:sz w:val="19"/>
+          <w:szCs w:val="19"/>
+        </w:rPr>
+        <w:t>PicNo</w:t>
+      </w:r>
+      <w:proofErr w:type="spellEnd"/>
+      <w:r>
+        <w:rPr>
+          <w:rFonts w:ascii="Consolas" w:hAnsi="Consolas" w:cs="Consolas"/>
+          <w:color w:val="808080"/>
+          <w:sz w:val="19"/>
+          <w:szCs w:val="19"/>
+        </w:rPr>
+        <w:t xml:space="preserve"> INT, </w:t>
+      </w:r>
+      <w:r>
+        <w:rPr>
+          <w:rFonts w:ascii="Consolas" w:hAnsi="Consolas" w:cs="Consolas"/>
           <w:color w:val="000000"/>
           <w:sz w:val="19"/>
           <w:szCs w:val="19"/>
@@ -2413,240 +2442,14 @@
       <w:r>
         <w:rPr>
           <w:rFonts w:ascii="Consolas" w:hAnsi="Consolas" w:cs="Consolas"/>
-          <w:color w:val="0000FF"/>
-          <w:sz w:val="19"/>
-          <w:szCs w:val="19"/>
-        </w:rPr>
-        <w:t>INSERT</w:t>
-      </w:r>
-      <w:r>
-        <w:rPr>
-          <w:rFonts w:ascii="Consolas" w:hAnsi="Consolas" w:cs="Consolas"/>
-          <w:color w:val="000000"/>
-          <w:sz w:val="19"/>
-          <w:szCs w:val="19"/>
-        </w:rPr>
-        <w:t xml:space="preserve"> </w:t>
-      </w:r>
-      <w:r>
-        <w:rPr>
-          <w:rFonts w:ascii="Consolas" w:hAnsi="Consolas" w:cs="Consolas"/>
-          <w:color w:val="0000FF"/>
-          <w:sz w:val="19"/>
-          <w:szCs w:val="19"/>
-        </w:rPr>
-        <w:t>INTO</w:t>
-      </w:r>
-      <w:r>
-        <w:rPr>
-          <w:rFonts w:ascii="Consolas" w:hAnsi="Consolas" w:cs="Consolas"/>
-          <w:color w:val="000000"/>
-          <w:sz w:val="19"/>
-          <w:szCs w:val="19"/>
-        </w:rPr>
-        <w:t xml:space="preserve"> </w:t>
-      </w:r>
-      <w:proofErr w:type="spellStart"/>
-      <w:r>
-        <w:rPr>
-          <w:rFonts w:ascii="Consolas" w:hAnsi="Consolas" w:cs="Consolas"/>
-          <w:color w:val="000000"/>
-          <w:sz w:val="19"/>
-          <w:szCs w:val="19"/>
-        </w:rPr>
-        <w:t>ImageLink</w:t>
-      </w:r>
-      <w:proofErr w:type="spellEnd"/>
-      <w:r>
-        <w:rPr>
-          <w:rFonts w:ascii="Consolas" w:hAnsi="Consolas" w:cs="Consolas"/>
-          <w:color w:val="0000FF"/>
-          <w:sz w:val="19"/>
-          <w:szCs w:val="19"/>
-        </w:rPr>
-        <w:t xml:space="preserve"> </w:t>
-      </w:r>
-      <w:r>
-        <w:rPr>
-          <w:rFonts w:ascii="Consolas" w:hAnsi="Consolas" w:cs="Consolas"/>
-          <w:color w:val="808080"/>
-          <w:sz w:val="19"/>
-          <w:szCs w:val="19"/>
-        </w:rPr>
-        <w:t>(</w:t>
-      </w:r>
-      <w:proofErr w:type="spellStart"/>
-      <w:r>
-        <w:rPr>
-          <w:rFonts w:ascii="Consolas" w:hAnsi="Consolas" w:cs="Consolas"/>
-          <w:color w:val="000000"/>
-          <w:sz w:val="19"/>
-          <w:szCs w:val="19"/>
-        </w:rPr>
-        <w:t>BookNo</w:t>
-      </w:r>
-      <w:proofErr w:type="spellEnd"/>
-      <w:r>
-        <w:rPr>
-          <w:rFonts w:ascii="Consolas" w:hAnsi="Consolas" w:cs="Consolas"/>
-          <w:color w:val="808080"/>
-          <w:sz w:val="19"/>
-          <w:szCs w:val="19"/>
-        </w:rPr>
-        <w:t>,</w:t>
-      </w:r>
-      <w:r>
-        <w:rPr>
-          <w:rFonts w:ascii="Consolas" w:hAnsi="Consolas" w:cs="Consolas"/>
-          <w:color w:val="000000"/>
-          <w:sz w:val="19"/>
-          <w:szCs w:val="19"/>
-        </w:rPr>
-        <w:t xml:space="preserve"> Link</w:t>
-      </w:r>
-      <w:r>
-        <w:rPr>
-          <w:rFonts w:ascii="Consolas" w:hAnsi="Consolas" w:cs="Consolas"/>
-          <w:color w:val="808080"/>
-          <w:sz w:val="19"/>
-          <w:szCs w:val="19"/>
-        </w:rPr>
-        <w:t>,</w:t>
-      </w:r>
-      <w:r>
-        <w:rPr>
-          <w:rFonts w:ascii="Consolas" w:hAnsi="Consolas" w:cs="Consolas"/>
-          <w:color w:val="000000"/>
-          <w:sz w:val="19"/>
-          <w:szCs w:val="19"/>
-        </w:rPr>
-        <w:t xml:space="preserve"> </w:t>
-      </w:r>
-      <w:proofErr w:type="spellStart"/>
-      <w:r>
-        <w:rPr>
-          <w:rFonts w:ascii="Consolas" w:hAnsi="Consolas" w:cs="Consolas"/>
-          <w:color w:val="000000"/>
-          <w:sz w:val="19"/>
-          <w:szCs w:val="19"/>
-        </w:rPr>
-        <w:t>IsCover</w:t>
-      </w:r>
-      <w:proofErr w:type="spellEnd"/>
-      <w:r>
-        <w:rPr>
-          <w:rFonts w:ascii="Consolas" w:hAnsi="Consolas" w:cs="Consolas"/>
-          <w:color w:val="808080"/>
-          <w:sz w:val="19"/>
-          <w:szCs w:val="19"/>
-        </w:rPr>
-        <w:t>)</w:t>
-      </w:r>
-      <w:r>
-        <w:rPr>
-          <w:rFonts w:ascii="Consolas" w:hAnsi="Consolas" w:cs="Consolas"/>
-          <w:color w:val="000000"/>
-          <w:sz w:val="19"/>
-          <w:szCs w:val="19"/>
-        </w:rPr>
-        <w:t xml:space="preserve"> </w:t>
-      </w:r>
-      <w:r>
-        <w:rPr>
-          <w:rFonts w:ascii="Consolas" w:hAnsi="Consolas" w:cs="Consolas"/>
-          <w:color w:val="0000FF"/>
-          <w:sz w:val="19"/>
-          <w:szCs w:val="19"/>
-        </w:rPr>
-        <w:t xml:space="preserve">VALUES </w:t>
-      </w:r>
-      <w:r>
-        <w:rPr>
-          <w:rFonts w:ascii="Consolas" w:hAnsi="Consolas" w:cs="Consolas"/>
-          <w:color w:val="808080"/>
-          <w:sz w:val="19"/>
-          <w:szCs w:val="19"/>
-        </w:rPr>
-        <w:t>(</w:t>
-      </w:r>
-      <w:r>
-        <w:rPr>
-          <w:rFonts w:ascii="Consolas" w:hAnsi="Consolas" w:cs="Consolas"/>
-          <w:color w:val="000000"/>
-          <w:sz w:val="19"/>
-          <w:szCs w:val="19"/>
-        </w:rPr>
-        <w:t>@</w:t>
-      </w:r>
-      <w:proofErr w:type="spellStart"/>
-      <w:r>
-        <w:rPr>
-          <w:rFonts w:ascii="Consolas" w:hAnsi="Consolas" w:cs="Consolas"/>
-          <w:color w:val="000000"/>
-          <w:sz w:val="19"/>
-          <w:szCs w:val="19"/>
-        </w:rPr>
-        <w:t>bookNo</w:t>
-      </w:r>
-      <w:proofErr w:type="spellEnd"/>
-      <w:proofErr w:type="gramStart"/>
-      <w:r>
-        <w:rPr>
-          <w:rFonts w:ascii="Consolas" w:hAnsi="Consolas" w:cs="Consolas"/>
-          <w:color w:val="808080"/>
-          <w:sz w:val="19"/>
-          <w:szCs w:val="19"/>
-        </w:rPr>
-        <w:t>,</w:t>
-      </w:r>
-      <w:r>
-        <w:rPr>
-          <w:rFonts w:ascii="Consolas" w:hAnsi="Consolas" w:cs="Consolas"/>
-          <w:color w:val="000000"/>
-          <w:sz w:val="19"/>
-          <w:szCs w:val="19"/>
-        </w:rPr>
-        <w:t>@link</w:t>
-      </w:r>
-      <w:proofErr w:type="gramEnd"/>
-      <w:r>
-        <w:rPr>
-          <w:rFonts w:ascii="Consolas" w:hAnsi="Consolas" w:cs="Consolas"/>
-          <w:color w:val="808080"/>
-          <w:sz w:val="19"/>
-          <w:szCs w:val="19"/>
-        </w:rPr>
-        <w:t>,</w:t>
-      </w:r>
-      <w:r>
-        <w:rPr>
-          <w:rFonts w:ascii="Consolas" w:hAnsi="Consolas" w:cs="Consolas"/>
-          <w:color w:val="000000"/>
-          <w:sz w:val="19"/>
-          <w:szCs w:val="19"/>
-        </w:rPr>
-        <w:t xml:space="preserve"> @</w:t>
-      </w:r>
-      <w:proofErr w:type="spellStart"/>
-      <w:r>
-        <w:rPr>
-          <w:rFonts w:ascii="Consolas" w:hAnsi="Consolas" w:cs="Consolas"/>
-          <w:color w:val="000000"/>
-          <w:sz w:val="19"/>
-          <w:szCs w:val="19"/>
-        </w:rPr>
-        <w:t>IsCover</w:t>
-      </w:r>
-      <w:proofErr w:type="spellEnd"/>
-      <w:r>
-        <w:rPr>
-          <w:rFonts w:ascii="Consolas" w:hAnsi="Consolas" w:cs="Consolas"/>
-          <w:color w:val="808080"/>
-          <w:sz w:val="19"/>
-          <w:szCs w:val="19"/>
-        </w:rPr>
-        <w:t>)</w:t>
-      </w:r>
+          <w:color w:val="000000"/>
+          <w:sz w:val="19"/>
+          <w:szCs w:val="19"/>
+        </w:rPr>
+        <w:t>DECLARE @Count INT;</w:t>
+      </w:r>
+      <w:bookmarkStart w:id="0" w:name="_GoBack"/>
+      <w:bookmarkEnd w:id="0"/>
     </w:p>
     <w:p>
       <w:pPr>
@@ -2654,6 +2457,7 @@
         <w:autoSpaceDN w:val="0"/>
         <w:adjustRightInd w:val="0"/>
         <w:spacing w:after="0" w:line="240" w:lineRule="auto"/>
+        <w:ind w:left="720" w:firstLine="720"/>
         <w:rPr>
           <w:rFonts w:ascii="Consolas" w:hAnsi="Consolas" w:cs="Consolas"/>
           <w:color w:val="000000"/>
@@ -2668,7 +2472,235 @@
           <w:sz w:val="19"/>
           <w:szCs w:val="19"/>
         </w:rPr>
-        <w:t>END</w:t>
+        <w:t>INSERT</w:t>
+      </w:r>
+      <w:r>
+        <w:rPr>
+          <w:rFonts w:ascii="Consolas" w:hAnsi="Consolas" w:cs="Consolas"/>
+          <w:color w:val="000000"/>
+          <w:sz w:val="19"/>
+          <w:szCs w:val="19"/>
+        </w:rPr>
+        <w:t xml:space="preserve"> </w:t>
+      </w:r>
+      <w:r>
+        <w:rPr>
+          <w:rFonts w:ascii="Consolas" w:hAnsi="Consolas" w:cs="Consolas"/>
+          <w:color w:val="0000FF"/>
+          <w:sz w:val="19"/>
+          <w:szCs w:val="19"/>
+        </w:rPr>
+        <w:t>INTO</w:t>
+      </w:r>
+      <w:r>
+        <w:rPr>
+          <w:rFonts w:ascii="Consolas" w:hAnsi="Consolas" w:cs="Consolas"/>
+          <w:color w:val="000000"/>
+          <w:sz w:val="19"/>
+          <w:szCs w:val="19"/>
+        </w:rPr>
+        <w:t xml:space="preserve"> </w:t>
+      </w:r>
+      <w:proofErr w:type="spellStart"/>
+      <w:r>
+        <w:rPr>
+          <w:rFonts w:ascii="Consolas" w:hAnsi="Consolas" w:cs="Consolas"/>
+          <w:color w:val="000000"/>
+          <w:sz w:val="19"/>
+          <w:szCs w:val="19"/>
+        </w:rPr>
+        <w:t>ImageLink</w:t>
+      </w:r>
+      <w:proofErr w:type="spellEnd"/>
+      <w:r>
+        <w:rPr>
+          <w:rFonts w:ascii="Consolas" w:hAnsi="Consolas" w:cs="Consolas"/>
+          <w:color w:val="0000FF"/>
+          <w:sz w:val="19"/>
+          <w:szCs w:val="19"/>
+        </w:rPr>
+        <w:t xml:space="preserve"> </w:t>
+      </w:r>
+      <w:r>
+        <w:rPr>
+          <w:rFonts w:ascii="Consolas" w:hAnsi="Consolas" w:cs="Consolas"/>
+          <w:color w:val="808080"/>
+          <w:sz w:val="19"/>
+          <w:szCs w:val="19"/>
+        </w:rPr>
+        <w:t>(</w:t>
+      </w:r>
+      <w:proofErr w:type="spellStart"/>
+      <w:r>
+        <w:rPr>
+          <w:rFonts w:ascii="Consolas" w:hAnsi="Consolas" w:cs="Consolas"/>
+          <w:color w:val="000000"/>
+          <w:sz w:val="19"/>
+          <w:szCs w:val="19"/>
+        </w:rPr>
+        <w:t>BookNo</w:t>
+      </w:r>
+      <w:proofErr w:type="spellEnd"/>
+      <w:r>
+        <w:rPr>
+          <w:rFonts w:ascii="Consolas" w:hAnsi="Consolas" w:cs="Consolas"/>
+          <w:color w:val="808080"/>
+          <w:sz w:val="19"/>
+          <w:szCs w:val="19"/>
+        </w:rPr>
+        <w:t>,</w:t>
+      </w:r>
+      <w:r>
+        <w:rPr>
+          <w:rFonts w:ascii="Consolas" w:hAnsi="Consolas" w:cs="Consolas"/>
+          <w:color w:val="000000"/>
+          <w:sz w:val="19"/>
+          <w:szCs w:val="19"/>
+        </w:rPr>
+        <w:t xml:space="preserve"> Link</w:t>
+      </w:r>
+      <w:r>
+        <w:rPr>
+          <w:rFonts w:ascii="Consolas" w:hAnsi="Consolas" w:cs="Consolas"/>
+          <w:color w:val="808080"/>
+          <w:sz w:val="19"/>
+          <w:szCs w:val="19"/>
+        </w:rPr>
+        <w:t>,</w:t>
+      </w:r>
+      <w:r>
+        <w:rPr>
+          <w:rFonts w:ascii="Consolas" w:hAnsi="Consolas" w:cs="Consolas"/>
+          <w:color w:val="000000"/>
+          <w:sz w:val="19"/>
+          <w:szCs w:val="19"/>
+        </w:rPr>
+        <w:t xml:space="preserve"> </w:t>
+      </w:r>
+      <w:proofErr w:type="spellStart"/>
+      <w:r>
+        <w:rPr>
+          <w:rFonts w:ascii="Consolas" w:hAnsi="Consolas" w:cs="Consolas"/>
+          <w:color w:val="000000"/>
+          <w:sz w:val="19"/>
+          <w:szCs w:val="19"/>
+        </w:rPr>
+        <w:t>IsCover</w:t>
+      </w:r>
+      <w:proofErr w:type="spellEnd"/>
+      <w:r>
+        <w:rPr>
+          <w:rFonts w:ascii="Consolas" w:hAnsi="Consolas" w:cs="Consolas"/>
+          <w:color w:val="808080"/>
+          <w:sz w:val="19"/>
+          <w:szCs w:val="19"/>
+        </w:rPr>
+        <w:t>)</w:t>
+      </w:r>
+      <w:r>
+        <w:rPr>
+          <w:rFonts w:ascii="Consolas" w:hAnsi="Consolas" w:cs="Consolas"/>
+          <w:color w:val="000000"/>
+          <w:sz w:val="19"/>
+          <w:szCs w:val="19"/>
+        </w:rPr>
+        <w:t xml:space="preserve"> </w:t>
+      </w:r>
+      <w:r>
+        <w:rPr>
+          <w:rFonts w:ascii="Consolas" w:hAnsi="Consolas" w:cs="Consolas"/>
+          <w:color w:val="0000FF"/>
+          <w:sz w:val="19"/>
+          <w:szCs w:val="19"/>
+        </w:rPr>
+        <w:t xml:space="preserve">VALUES </w:t>
+      </w:r>
+      <w:r>
+        <w:rPr>
+          <w:rFonts w:ascii="Consolas" w:hAnsi="Consolas" w:cs="Consolas"/>
+          <w:color w:val="808080"/>
+          <w:sz w:val="19"/>
+          <w:szCs w:val="19"/>
+        </w:rPr>
+        <w:t>(</w:t>
+      </w:r>
+      <w:r>
+        <w:rPr>
+          <w:rFonts w:ascii="Consolas" w:hAnsi="Consolas" w:cs="Consolas"/>
+          <w:color w:val="000000"/>
+          <w:sz w:val="19"/>
+          <w:szCs w:val="19"/>
+        </w:rPr>
+        <w:t>@</w:t>
+      </w:r>
+      <w:proofErr w:type="spellStart"/>
+      <w:r>
+        <w:rPr>
+          <w:rFonts w:ascii="Consolas" w:hAnsi="Consolas" w:cs="Consolas"/>
+          <w:color w:val="000000"/>
+          <w:sz w:val="19"/>
+          <w:szCs w:val="19"/>
+        </w:rPr>
+        <w:t>bookNo</w:t>
+      </w:r>
+      <w:proofErr w:type="spellEnd"/>
+      <w:proofErr w:type="gramStart"/>
+      <w:r>
+        <w:rPr>
+          <w:rFonts w:ascii="Consolas" w:hAnsi="Consolas" w:cs="Consolas"/>
+          <w:color w:val="808080"/>
+          <w:sz w:val="19"/>
+          <w:szCs w:val="19"/>
+        </w:rPr>
+        <w:t>,</w:t>
+      </w:r>
+      <w:r>
+        <w:rPr>
+          <w:rFonts w:ascii="Consolas" w:hAnsi="Consolas" w:cs="Consolas"/>
+          <w:color w:val="000000"/>
+          <w:sz w:val="19"/>
+          <w:szCs w:val="19"/>
+        </w:rPr>
+        <w:t>@link</w:t>
+      </w:r>
+      <w:proofErr w:type="gramEnd"/>
+      <w:r>
+        <w:rPr>
+          <w:rFonts w:ascii="Consolas" w:hAnsi="Consolas" w:cs="Consolas"/>
+          <w:color w:val="808080"/>
+          <w:sz w:val="19"/>
+          <w:szCs w:val="19"/>
+        </w:rPr>
+        <w:t>,</w:t>
+      </w:r>
+      <w:r>
+        <w:rPr>
+          <w:rFonts w:ascii="Consolas" w:hAnsi="Consolas" w:cs="Consolas"/>
+          <w:color w:val="000000"/>
+          <w:sz w:val="19"/>
+          <w:szCs w:val="19"/>
+        </w:rPr>
+        <w:t xml:space="preserve"> @</w:t>
+      </w:r>
+      <w:proofErr w:type="spellStart"/>
+      <w:r>
+        <w:rPr>
+          <w:rFonts w:ascii="Consolas" w:hAnsi="Consolas" w:cs="Consolas"/>
+          <w:color w:val="000000"/>
+          <w:sz w:val="19"/>
+          <w:szCs w:val="19"/>
+        </w:rPr>
+        <w:t>IsCover</w:t>
+      </w:r>
+      <w:proofErr w:type="spellEnd"/>
+      <w:r>
+        <w:rPr>
+          <w:rFonts w:ascii="Consolas" w:hAnsi="Consolas" w:cs="Consolas"/>
+          <w:color w:val="808080"/>
+          <w:sz w:val="19"/>
+          <w:szCs w:val="19"/>
+        </w:rPr>
+        <w:t>)</w:t>
       </w:r>
     </w:p>
     <w:p>
@@ -2691,10 +2723,31 @@
           <w:sz w:val="19"/>
           <w:szCs w:val="19"/>
         </w:rPr>
+        <w:t>END</w:t>
+      </w:r>
+    </w:p>
+    <w:p>
+      <w:pPr>
+        <w:autoSpaceDE w:val="0"/>
+        <w:autoSpaceDN w:val="0"/>
+        <w:adjustRightInd w:val="0"/>
+        <w:spacing w:after="0" w:line="240" w:lineRule="auto"/>
+        <w:rPr>
+          <w:rFonts w:ascii="Consolas" w:hAnsi="Consolas" w:cs="Consolas"/>
+          <w:color w:val="000000"/>
+          <w:sz w:val="19"/>
+          <w:szCs w:val="19"/>
+        </w:rPr>
+      </w:pPr>
+      <w:r>
+        <w:rPr>
+          <w:rFonts w:ascii="Consolas" w:hAnsi="Consolas" w:cs="Consolas"/>
+          <w:color w:val="0000FF"/>
+          <w:sz w:val="19"/>
+          <w:szCs w:val="19"/>
+        </w:rPr>
         <w:t>GO</w:t>
       </w:r>
-      <w:bookmarkStart w:id="0" w:name="_GoBack"/>
-      <w:bookmarkEnd w:id="0"/>
       <w:r>
         <w:rPr>
           <w:rFonts w:ascii="Consolas" w:hAnsi="Consolas" w:cs="Consolas"/>

</xml_diff>